<commit_message>
documentation (image, rename etc)
</commit_message>
<xml_diff>
--- a/Documentation/Exemple dossier projet - bataille Navale.docx
+++ b/Documentation/Exemple dossier projet - bataille Navale.docx
@@ -1,6 +1,6 @@
 
 <file path=word/document.xml><?xml version="1.0" encoding="utf-8"?>
-<w:document xmlns:wpc="http://schemas.microsoft.com/office/word/2010/wordprocessingCanvas" xmlns:cx="http://schemas.microsoft.com/office/drawing/2014/chartex" xmlns:cx1="http://schemas.microsoft.com/office/drawing/2015/9/8/chartex" xmlns:mc="http://schemas.openxmlformats.org/markup-compatibility/2006" xmlns:o="urn:schemas-microsoft-com:office:office" xmlns:r="http://schemas.openxmlformats.org/officeDocument/2006/relationships" xmlns:m="http://schemas.openxmlformats.org/officeDocument/2006/math" xmlns:v="urn:schemas-microsoft-com:vml" xmlns:wp14="http://schemas.microsoft.com/office/word/2010/wordprocessingDrawing" xmlns:wp="http://schemas.openxmlformats.org/drawingml/2006/wordprocessingDrawing" xmlns:w10="urn:schemas-microsoft-com:office:word" xmlns:w="http://schemas.openxmlformats.org/wordprocessingml/2006/main" xmlns:w14="http://schemas.microsoft.com/office/word/2010/wordml" xmlns:w15="http://schemas.microsoft.com/office/word/2012/wordml" xmlns:w16se="http://schemas.microsoft.com/office/word/2015/wordml/symex" xmlns:wpg="http://schemas.microsoft.com/office/word/2010/wordprocessingGroup" xmlns:wpi="http://schemas.microsoft.com/office/word/2010/wordprocessingInk" xmlns:wne="http://schemas.microsoft.com/office/word/2006/wordml" xmlns:wps="http://schemas.microsoft.com/office/word/2010/wordprocessingShape" mc:Ignorable="w14 w15 w16se wp14">
+<w:document xmlns:wpc="http://schemas.microsoft.com/office/word/2010/wordprocessingCanvas" xmlns:cx="http://schemas.microsoft.com/office/drawing/2014/chartex" xmlns:cx1="http://schemas.microsoft.com/office/drawing/2015/9/8/chartex" xmlns:cx2="http://schemas.microsoft.com/office/drawing/2015/10/21/chartex" xmlns:cx3="http://schemas.microsoft.com/office/drawing/2016/5/9/chartex" xmlns:cx4="http://schemas.microsoft.com/office/drawing/2016/5/10/chartex" xmlns:cx5="http://schemas.microsoft.com/office/drawing/2016/5/11/chartex" xmlns:cx6="http://schemas.microsoft.com/office/drawing/2016/5/12/chartex" xmlns:cx7="http://schemas.microsoft.com/office/drawing/2016/5/13/chartex" xmlns:cx8="http://schemas.microsoft.com/office/drawing/2016/5/14/chartex" xmlns:mc="http://schemas.openxmlformats.org/markup-compatibility/2006" xmlns:aink="http://schemas.microsoft.com/office/drawing/2016/ink" xmlns:am3d="http://schemas.microsoft.com/office/drawing/2017/model3d" xmlns:o="urn:schemas-microsoft-com:office:office" xmlns:r="http://schemas.openxmlformats.org/officeDocument/2006/relationships" xmlns:m="http://schemas.openxmlformats.org/officeDocument/2006/math" xmlns:v="urn:schemas-microsoft-com:vml" xmlns:wp14="http://schemas.microsoft.com/office/word/2010/wordprocessingDrawing" xmlns:wp="http://schemas.openxmlformats.org/drawingml/2006/wordprocessingDrawing" xmlns:w10="urn:schemas-microsoft-com:office:word" xmlns:w="http://schemas.openxmlformats.org/wordprocessingml/2006/main" xmlns:w14="http://schemas.microsoft.com/office/word/2010/wordml" xmlns:w15="http://schemas.microsoft.com/office/word/2012/wordml" xmlns:w16cex="http://schemas.microsoft.com/office/word/2018/wordml/cex" xmlns:w16cid="http://schemas.microsoft.com/office/word/2016/wordml/cid" xmlns:w16="http://schemas.microsoft.com/office/word/2018/wordml" xmlns:w16se="http://schemas.microsoft.com/office/word/2015/wordml/symex" xmlns:wpg="http://schemas.microsoft.com/office/word/2010/wordprocessingGroup" xmlns:wpi="http://schemas.microsoft.com/office/word/2010/wordprocessingInk" xmlns:wne="http://schemas.microsoft.com/office/word/2006/wordml" xmlns:wps="http://schemas.microsoft.com/office/word/2010/wordprocessingShape" mc:Ignorable="w14 w15 w16se w16cid w16 w16cex wp14">
   <w:body>
     <w:p>
       <w:pPr>
@@ -353,7 +353,23 @@
             <w:iCs/>
             <w:noProof/>
           </w:rPr>
-          <w:t>Objectifs</w:t>
+          <w:t>Objec</w:t>
+        </w:r>
+        <w:r>
+          <w:rPr>
+            <w:rStyle w:val="Lienhypertexte"/>
+            <w:iCs/>
+            <w:noProof/>
+          </w:rPr>
+          <w:t>t</w:t>
+        </w:r>
+        <w:r>
+          <w:rPr>
+            <w:rStyle w:val="Lienhypertexte"/>
+            <w:iCs/>
+            <w:noProof/>
+          </w:rPr>
+          <w:t>ifs</w:t>
         </w:r>
         <w:r>
           <w:rPr>
@@ -612,7 +628,23 @@
             <w:iCs/>
             <w:noProof/>
           </w:rPr>
-          <w:t>Concept</w:t>
+          <w:t>Con</w:t>
+        </w:r>
+        <w:r>
+          <w:rPr>
+            <w:rStyle w:val="Lienhypertexte"/>
+            <w:iCs/>
+            <w:noProof/>
+          </w:rPr>
+          <w:t>c</w:t>
+        </w:r>
+        <w:r>
+          <w:rPr>
+            <w:rStyle w:val="Lienhypertexte"/>
+            <w:iCs/>
+            <w:noProof/>
+          </w:rPr>
+          <w:t>ept</w:t>
         </w:r>
         <w:r>
           <w:rPr>
@@ -2311,15 +2343,13 @@
         </w:rPr>
         <w:t xml:space="preserve">L’affichage des scores atteints </w:t>
       </w:r>
-      <w:proofErr w:type="spellStart"/>
-      <w:r>
-        <w:rPr>
-          <w:i/>
-          <w:iCs/>
-        </w:rPr>
-        <w:t>précédements</w:t>
-      </w:r>
-      <w:proofErr w:type="spellEnd"/>
+      <w:r>
+        <w:rPr>
+          <w:i/>
+          <w:iCs/>
+        </w:rPr>
+        <w:t>précédemment</w:t>
+      </w:r>
       <w:r>
         <w:rPr>
           <w:i/>
@@ -2823,8 +2853,6 @@
           </wp:inline>
         </w:drawing>
       </w:r>
-      <w:bookmarkStart w:id="7" w:name="_GoBack"/>
-      <w:bookmarkEnd w:id="7"/>
     </w:p>
     <w:p>
       <w:pPr>
@@ -3106,7 +3134,7 @@
           <w:iCs/>
         </w:rPr>
       </w:pPr>
-      <w:bookmarkStart w:id="8" w:name="_Toc37363480"/>
+      <w:bookmarkStart w:id="7" w:name="_Toc37363480"/>
       <w:r>
         <w:rPr>
           <w:i w:val="0"/>
@@ -3116,7 +3144,7 @@
         <w:t>Stratégie de test</w:t>
       </w:r>
       <w:bookmarkEnd w:id="6"/>
-      <w:bookmarkEnd w:id="8"/>
+      <w:bookmarkEnd w:id="7"/>
     </w:p>
     <w:p/>
     <w:p>
@@ -3286,7 +3314,7 @@
           <w:iCs/>
         </w:rPr>
       </w:pPr>
-      <w:bookmarkStart w:id="9" w:name="_Toc37363481"/>
+      <w:bookmarkStart w:id="8" w:name="_Toc37363481"/>
       <w:r>
         <w:rPr>
           <w:i w:val="0"/>
@@ -3294,7 +3322,7 @@
         </w:rPr>
         <w:t>Planification</w:t>
       </w:r>
-      <w:bookmarkEnd w:id="9"/>
+      <w:bookmarkEnd w:id="8"/>
     </w:p>
     <w:p>
       <w:pPr>
@@ -3723,9 +3751,9 @@
           <w:iCs/>
         </w:rPr>
       </w:pPr>
-      <w:bookmarkStart w:id="10" w:name="_Toc25553314"/>
-      <w:bookmarkStart w:id="11" w:name="_Toc71691019"/>
-      <w:bookmarkStart w:id="12" w:name="_Toc37363482"/>
+      <w:bookmarkStart w:id="9" w:name="_Toc25553314"/>
+      <w:bookmarkStart w:id="10" w:name="_Toc71691019"/>
+      <w:bookmarkStart w:id="11" w:name="_Toc37363482"/>
       <w:r>
         <w:rPr>
           <w:i w:val="0"/>
@@ -3733,9 +3761,9 @@
         </w:rPr>
         <w:t>Dossier de conception</w:t>
       </w:r>
+      <w:bookmarkEnd w:id="9"/>
       <w:bookmarkEnd w:id="10"/>
       <w:bookmarkEnd w:id="11"/>
-      <w:bookmarkEnd w:id="12"/>
     </w:p>
     <w:p/>
     <w:p>
@@ -3874,41 +3902,41 @@
           <w:tab w:val="num" w:pos="360"/>
         </w:tabs>
       </w:pPr>
-      <w:bookmarkStart w:id="13" w:name="_Toc71703259"/>
-      <w:bookmarkStart w:id="14" w:name="_Toc37363483"/>
+      <w:bookmarkStart w:id="12" w:name="_Toc71703259"/>
+      <w:bookmarkStart w:id="13" w:name="_Toc37363483"/>
       <w:r>
         <w:t>R</w:t>
       </w:r>
+      <w:bookmarkEnd w:id="12"/>
+      <w:r>
+        <w:t>éalisation</w:t>
+      </w:r>
       <w:bookmarkEnd w:id="13"/>
-      <w:r>
-        <w:t>éalisation</w:t>
-      </w:r>
+    </w:p>
+    <w:p>
+      <w:pPr>
+        <w:pStyle w:val="Titre2"/>
+        <w:rPr>
+          <w:i w:val="0"/>
+          <w:iCs/>
+        </w:rPr>
+      </w:pPr>
+      <w:bookmarkStart w:id="14" w:name="_Toc25553317"/>
+      <w:bookmarkStart w:id="15" w:name="_Toc71691022"/>
+      <w:bookmarkStart w:id="16" w:name="_Toc37363484"/>
+      <w:r>
+        <w:rPr>
+          <w:i w:val="0"/>
+          <w:iCs/>
+        </w:rPr>
+        <w:t>Dossier de réalisation</w:t>
+      </w:r>
+      <w:bookmarkStart w:id="17" w:name="_Toc25553318"/>
       <w:bookmarkEnd w:id="14"/>
-    </w:p>
-    <w:p>
-      <w:pPr>
-        <w:pStyle w:val="Titre2"/>
-        <w:rPr>
-          <w:i w:val="0"/>
-          <w:iCs/>
-        </w:rPr>
-      </w:pPr>
-      <w:bookmarkStart w:id="15" w:name="_Toc25553317"/>
-      <w:bookmarkStart w:id="16" w:name="_Toc71691022"/>
-      <w:bookmarkStart w:id="17" w:name="_Toc37363484"/>
-      <w:r>
-        <w:rPr>
-          <w:i w:val="0"/>
-          <w:iCs/>
-        </w:rPr>
-        <w:t>Dossier de réalisation</w:t>
-      </w:r>
-      <w:bookmarkStart w:id="18" w:name="_Toc25553318"/>
       <w:bookmarkEnd w:id="15"/>
       <w:bookmarkEnd w:id="16"/>
-      <w:bookmarkEnd w:id="17"/>
-    </w:p>
-    <w:bookmarkEnd w:id="18"/>
+    </w:p>
+    <w:bookmarkEnd w:id="17"/>
     <w:p>
       <w:pPr>
         <w:ind w:firstLine="360"/>
@@ -4000,7 +4028,7 @@
           <w:i/>
           <w:iCs/>
         </w:rPr>
-        <w:t xml:space="preserve"> toute </w:t>
+        <w:t xml:space="preserve"> </w:t>
       </w:r>
       <w:proofErr w:type="gramStart"/>
       <w:r>
@@ -4008,7 +4036,7 @@
           <w:i/>
           <w:iCs/>
         </w:rPr>
-        <w:t>la documentations</w:t>
+        <w:t>toute la documentations</w:t>
       </w:r>
       <w:proofErr w:type="gramEnd"/>
       <w:r>
@@ -4708,9 +4736,9 @@
           <w:iCs/>
         </w:rPr>
       </w:pPr>
-      <w:bookmarkStart w:id="19" w:name="_Toc25553321"/>
-      <w:bookmarkStart w:id="20" w:name="_Toc71691025"/>
-      <w:bookmarkStart w:id="21" w:name="_Toc37363485"/>
+      <w:bookmarkStart w:id="18" w:name="_Toc25553321"/>
+      <w:bookmarkStart w:id="19" w:name="_Toc71691025"/>
+      <w:bookmarkStart w:id="20" w:name="_Toc37363485"/>
       <w:r>
         <w:rPr>
           <w:i w:val="0"/>
@@ -4719,16 +4747,16 @@
         <w:lastRenderedPageBreak/>
         <w:t>Description des test</w:t>
       </w:r>
+      <w:bookmarkEnd w:id="18"/>
+      <w:r>
+        <w:rPr>
+          <w:i w:val="0"/>
+          <w:iCs/>
+        </w:rPr>
+        <w:t>s effectués</w:t>
+      </w:r>
       <w:bookmarkEnd w:id="19"/>
-      <w:r>
-        <w:rPr>
-          <w:i w:val="0"/>
-          <w:iCs/>
-        </w:rPr>
-        <w:t>s effectués</w:t>
-      </w:r>
       <w:bookmarkEnd w:id="20"/>
-      <w:bookmarkEnd w:id="21"/>
     </w:p>
     <w:p>
       <w:pPr>
@@ -7924,9 +7952,9 @@
           <w:iCs/>
         </w:rPr>
       </w:pPr>
-      <w:bookmarkStart w:id="22" w:name="_Toc25553322"/>
-      <w:bookmarkStart w:id="23" w:name="_Toc71691026"/>
-      <w:bookmarkStart w:id="24" w:name="_Toc37363486"/>
+      <w:bookmarkStart w:id="21" w:name="_Toc25553322"/>
+      <w:bookmarkStart w:id="22" w:name="_Toc71691026"/>
+      <w:bookmarkStart w:id="23" w:name="_Toc37363486"/>
       <w:r>
         <w:rPr>
           <w:i w:val="0"/>
@@ -7935,65 +7963,65 @@
         <w:lastRenderedPageBreak/>
         <w:t xml:space="preserve">Erreurs </w:t>
       </w:r>
+      <w:bookmarkEnd w:id="21"/>
+      <w:r>
+        <w:rPr>
+          <w:i w:val="0"/>
+          <w:iCs/>
+        </w:rPr>
+        <w:t>restantes</w:t>
+      </w:r>
       <w:bookmarkEnd w:id="22"/>
+      <w:bookmarkEnd w:id="23"/>
       <w:r>
         <w:rPr>
           <w:i w:val="0"/>
           <w:iCs/>
         </w:rPr>
-        <w:t>restantes</w:t>
-      </w:r>
-      <w:bookmarkEnd w:id="23"/>
+        <w:t xml:space="preserve">  </w:t>
+      </w:r>
+    </w:p>
+    <w:p>
+      <w:r>
+        <w:t xml:space="preserve">Dans l’inscriptions des logs, le message de lancement de la partie </w:t>
+      </w:r>
+      <w:proofErr w:type="gramStart"/>
+      <w:r>
+        <w:t>viens</w:t>
+      </w:r>
+      <w:proofErr w:type="gramEnd"/>
+      <w:r>
+        <w:t xml:space="preserve"> seulement lorsque la partie est terminée, je n’ai pas encore compris pourquoi.</w:t>
+      </w:r>
+    </w:p>
+    <w:p>
+      <w:pPr>
+        <w:pStyle w:val="Titre2"/>
+        <w:rPr>
+          <w:i w:val="0"/>
+          <w:iCs/>
+        </w:rPr>
+      </w:pPr>
+      <w:bookmarkStart w:id="24" w:name="_Toc25553326"/>
+      <w:bookmarkStart w:id="25" w:name="_Toc71691029"/>
+      <w:bookmarkStart w:id="26" w:name="_Toc37363487"/>
+      <w:r>
+        <w:rPr>
+          <w:i w:val="0"/>
+          <w:iCs/>
+        </w:rPr>
+        <w:t>Liste des documents</w:t>
+      </w:r>
       <w:bookmarkEnd w:id="24"/>
       <w:r>
         <w:rPr>
           <w:i w:val="0"/>
           <w:iCs/>
         </w:rPr>
-        <w:t xml:space="preserve">  </w:t>
-      </w:r>
-    </w:p>
-    <w:p>
-      <w:r>
-        <w:t xml:space="preserve">Dans l’inscriptions des logs, le message de lancement de la partie </w:t>
-      </w:r>
-      <w:proofErr w:type="gramStart"/>
-      <w:r>
-        <w:t>viens</w:t>
-      </w:r>
-      <w:proofErr w:type="gramEnd"/>
-      <w:r>
-        <w:t xml:space="preserve"> seulement lorsque la partie est terminée, je n’ai pas encore compris pourquoi.</w:t>
-      </w:r>
-    </w:p>
-    <w:p>
-      <w:pPr>
-        <w:pStyle w:val="Titre2"/>
-        <w:rPr>
-          <w:i w:val="0"/>
-          <w:iCs/>
-        </w:rPr>
-      </w:pPr>
-      <w:bookmarkStart w:id="25" w:name="_Toc25553326"/>
-      <w:bookmarkStart w:id="26" w:name="_Toc71691029"/>
-      <w:bookmarkStart w:id="27" w:name="_Toc37363487"/>
-      <w:r>
-        <w:rPr>
-          <w:i w:val="0"/>
-          <w:iCs/>
-        </w:rPr>
-        <w:t>Liste des documents</w:t>
+        <w:t xml:space="preserve"> fournis</w:t>
       </w:r>
       <w:bookmarkEnd w:id="25"/>
-      <w:r>
-        <w:rPr>
-          <w:i w:val="0"/>
-          <w:iCs/>
-        </w:rPr>
-        <w:t xml:space="preserve"> fournis</w:t>
-      </w:r>
       <w:bookmarkEnd w:id="26"/>
-      <w:bookmarkEnd w:id="27"/>
     </w:p>
     <w:p>
       <w:pPr>
@@ -8141,18 +8169,18 @@
           <w:lang w:eastAsia="fr-CH"/>
         </w:rPr>
       </w:pPr>
-      <w:bookmarkStart w:id="28" w:name="_Toc25553328"/>
-      <w:bookmarkStart w:id="29" w:name="_Toc71703263"/>
-      <w:bookmarkStart w:id="30" w:name="_Toc37363488"/>
+      <w:bookmarkStart w:id="27" w:name="_Toc25553328"/>
+      <w:bookmarkStart w:id="28" w:name="_Toc71703263"/>
+      <w:bookmarkStart w:id="29" w:name="_Toc37363488"/>
       <w:r>
         <w:t>C</w:t>
       </w:r>
+      <w:bookmarkEnd w:id="27"/>
       <w:bookmarkEnd w:id="28"/>
+      <w:r>
+        <w:t>onclusions</w:t>
+      </w:r>
       <w:bookmarkEnd w:id="29"/>
-      <w:r>
-        <w:t>onclusions</w:t>
-      </w:r>
-      <w:bookmarkEnd w:id="30"/>
     </w:p>
     <w:p>
       <w:pPr>
@@ -8517,38 +8545,38 @@
           <w:tab w:val="num" w:pos="360"/>
         </w:tabs>
       </w:pPr>
-      <w:bookmarkStart w:id="31" w:name="_Toc71703264"/>
-      <w:bookmarkStart w:id="32" w:name="_Toc37363489"/>
+      <w:bookmarkStart w:id="30" w:name="_Toc71703264"/>
+      <w:bookmarkStart w:id="31" w:name="_Toc37363489"/>
       <w:r>
         <w:lastRenderedPageBreak/>
         <w:t>A</w:t>
       </w:r>
+      <w:bookmarkEnd w:id="30"/>
+      <w:r>
+        <w:t>nnexes</w:t>
+      </w:r>
       <w:bookmarkEnd w:id="31"/>
-      <w:r>
-        <w:t>nnexes</w:t>
+    </w:p>
+    <w:p/>
+    <w:p>
+      <w:pPr>
+        <w:pStyle w:val="Titre2"/>
+        <w:rPr>
+          <w:i w:val="0"/>
+          <w:iCs/>
+        </w:rPr>
+      </w:pPr>
+      <w:bookmarkStart w:id="32" w:name="_Toc71703265"/>
+      <w:bookmarkStart w:id="33" w:name="_Toc37363490"/>
+      <w:r>
+        <w:rPr>
+          <w:i w:val="0"/>
+          <w:iCs/>
+        </w:rPr>
+        <w:t>Sources – Bibliographie</w:t>
       </w:r>
       <w:bookmarkEnd w:id="32"/>
-    </w:p>
-    <w:p/>
-    <w:p>
-      <w:pPr>
-        <w:pStyle w:val="Titre2"/>
-        <w:rPr>
-          <w:i w:val="0"/>
-          <w:iCs/>
-        </w:rPr>
-      </w:pPr>
-      <w:bookmarkStart w:id="33" w:name="_Toc71703265"/>
-      <w:bookmarkStart w:id="34" w:name="_Toc37363490"/>
-      <w:r>
-        <w:rPr>
-          <w:i w:val="0"/>
-          <w:iCs/>
-        </w:rPr>
-        <w:t>Sources – Bibliographie</w:t>
-      </w:r>
       <w:bookmarkEnd w:id="33"/>
-      <w:bookmarkEnd w:id="34"/>
     </w:p>
     <w:p>
       <w:pPr>
@@ -8857,9 +8885,9 @@
           <w:iCs/>
         </w:rPr>
       </w:pPr>
-      <w:bookmarkStart w:id="35" w:name="_Toc25553330"/>
-      <w:bookmarkStart w:id="36" w:name="_Toc71703266"/>
-      <w:bookmarkStart w:id="37" w:name="_Toc37363491"/>
+      <w:bookmarkStart w:id="34" w:name="_Toc25553330"/>
+      <w:bookmarkStart w:id="35" w:name="_Toc71703266"/>
+      <w:bookmarkStart w:id="36" w:name="_Toc37363491"/>
       <w:r>
         <w:rPr>
           <w:i w:val="0"/>
@@ -8868,16 +8896,16 @@
         <w:lastRenderedPageBreak/>
         <w:t xml:space="preserve">Journal de </w:t>
       </w:r>
+      <w:bookmarkEnd w:id="34"/>
       <w:bookmarkEnd w:id="35"/>
+      <w:r>
+        <w:rPr>
+          <w:i w:val="0"/>
+          <w:iCs/>
+        </w:rPr>
+        <w:t>travail</w:t>
+      </w:r>
       <w:bookmarkEnd w:id="36"/>
-      <w:r>
-        <w:rPr>
-          <w:i w:val="0"/>
-          <w:iCs/>
-        </w:rPr>
-        <w:t>travail</w:t>
-      </w:r>
-      <w:bookmarkEnd w:id="37"/>
     </w:p>
     <w:p>
       <w:pPr>
@@ -8920,10 +8948,10 @@
             <v:path o:extrusionok="f" gradientshapeok="t" o:connecttype="rect"/>
             <o:lock v:ext="edit" aspectratio="t"/>
           </v:shapetype>
-          <v:shape id="_x0000_i1025" type="#_x0000_t75" style="width:480.35pt;height:666.25pt" o:ole="">
+          <v:shape id="_x0000_i1025" type="#_x0000_t75" style="width:480pt;height:666pt" o:ole="">
             <v:imagedata r:id="rId37" o:title=""/>
           </v:shape>
-          <o:OLEObject Type="Embed" ProgID="Excel.Sheet.12" ShapeID="_x0000_i1025" DrawAspect="Content" ObjectID="_1678519872" r:id="rId38"/>
+          <o:OLEObject Type="Embed" ProgID="Excel.Sheet.12" ShapeID="_x0000_i1025" DrawAspect="Content" ObjectID="_1678736519" r:id="rId38"/>
         </w:object>
       </w:r>
     </w:p>
@@ -8944,7 +8972,7 @@
 </file>
 
 <file path=word/endnotes.xml><?xml version="1.0" encoding="utf-8"?>
-<w:endnotes xmlns:wpc="http://schemas.microsoft.com/office/word/2010/wordprocessingCanvas" xmlns:cx="http://schemas.microsoft.com/office/drawing/2014/chartex" xmlns:cx1="http://schemas.microsoft.com/office/drawing/2015/9/8/chartex" xmlns:mc="http://schemas.openxmlformats.org/markup-compatibility/2006" xmlns:o="urn:schemas-microsoft-com:office:office" xmlns:r="http://schemas.openxmlformats.org/officeDocument/2006/relationships" xmlns:m="http://schemas.openxmlformats.org/officeDocument/2006/math" xmlns:v="urn:schemas-microsoft-com:vml" xmlns:wp14="http://schemas.microsoft.com/office/word/2010/wordprocessingDrawing" xmlns:wp="http://schemas.openxmlformats.org/drawingml/2006/wordprocessingDrawing" xmlns:w10="urn:schemas-microsoft-com:office:word" xmlns:w="http://schemas.openxmlformats.org/wordprocessingml/2006/main" xmlns:w14="http://schemas.microsoft.com/office/word/2010/wordml" xmlns:w15="http://schemas.microsoft.com/office/word/2012/wordml" xmlns:w16se="http://schemas.microsoft.com/office/word/2015/wordml/symex" xmlns:wpg="http://schemas.microsoft.com/office/word/2010/wordprocessingGroup" xmlns:wpi="http://schemas.microsoft.com/office/word/2010/wordprocessingInk" xmlns:wne="http://schemas.microsoft.com/office/word/2006/wordml" xmlns:wps="http://schemas.microsoft.com/office/word/2010/wordprocessingShape" mc:Ignorable="w14 w15 w16se wp14">
+<w:endnotes xmlns:wpc="http://schemas.microsoft.com/office/word/2010/wordprocessingCanvas" xmlns:cx="http://schemas.microsoft.com/office/drawing/2014/chartex" xmlns:cx1="http://schemas.microsoft.com/office/drawing/2015/9/8/chartex" xmlns:cx2="http://schemas.microsoft.com/office/drawing/2015/10/21/chartex" xmlns:cx3="http://schemas.microsoft.com/office/drawing/2016/5/9/chartex" xmlns:cx4="http://schemas.microsoft.com/office/drawing/2016/5/10/chartex" xmlns:cx5="http://schemas.microsoft.com/office/drawing/2016/5/11/chartex" xmlns:cx6="http://schemas.microsoft.com/office/drawing/2016/5/12/chartex" xmlns:cx7="http://schemas.microsoft.com/office/drawing/2016/5/13/chartex" xmlns:cx8="http://schemas.microsoft.com/office/drawing/2016/5/14/chartex" xmlns:mc="http://schemas.openxmlformats.org/markup-compatibility/2006" xmlns:aink="http://schemas.microsoft.com/office/drawing/2016/ink" xmlns:am3d="http://schemas.microsoft.com/office/drawing/2017/model3d" xmlns:o="urn:schemas-microsoft-com:office:office" xmlns:r="http://schemas.openxmlformats.org/officeDocument/2006/relationships" xmlns:m="http://schemas.openxmlformats.org/officeDocument/2006/math" xmlns:v="urn:schemas-microsoft-com:vml" xmlns:wp14="http://schemas.microsoft.com/office/word/2010/wordprocessingDrawing" xmlns:wp="http://schemas.openxmlformats.org/drawingml/2006/wordprocessingDrawing" xmlns:w10="urn:schemas-microsoft-com:office:word" xmlns:w="http://schemas.openxmlformats.org/wordprocessingml/2006/main" xmlns:w14="http://schemas.microsoft.com/office/word/2010/wordml" xmlns:w15="http://schemas.microsoft.com/office/word/2012/wordml" xmlns:w16cex="http://schemas.microsoft.com/office/word/2018/wordml/cex" xmlns:w16cid="http://schemas.microsoft.com/office/word/2016/wordml/cid" xmlns:w16="http://schemas.microsoft.com/office/word/2018/wordml" xmlns:w16se="http://schemas.microsoft.com/office/word/2015/wordml/symex" xmlns:wpg="http://schemas.microsoft.com/office/word/2010/wordprocessingGroup" xmlns:wpi="http://schemas.microsoft.com/office/word/2010/wordprocessingInk" xmlns:wne="http://schemas.microsoft.com/office/word/2006/wordml" xmlns:wps="http://schemas.microsoft.com/office/word/2010/wordprocessingShape" mc:Ignorable="w14 w15 w16se w16cid w16 w16cex wp14">
   <w:endnote w:type="separator" w:id="-1">
     <w:p>
       <w:r>
@@ -8963,7 +8991,7 @@
 </file>
 
 <file path=word/footer1.xml><?xml version="1.0" encoding="utf-8"?>
-<w:ftr xmlns:wpc="http://schemas.microsoft.com/office/word/2010/wordprocessingCanvas" xmlns:cx="http://schemas.microsoft.com/office/drawing/2014/chartex" xmlns:cx1="http://schemas.microsoft.com/office/drawing/2015/9/8/chartex" xmlns:mc="http://schemas.openxmlformats.org/markup-compatibility/2006" xmlns:o="urn:schemas-microsoft-com:office:office" xmlns:r="http://schemas.openxmlformats.org/officeDocument/2006/relationships" xmlns:m="http://schemas.openxmlformats.org/officeDocument/2006/math" xmlns:v="urn:schemas-microsoft-com:vml" xmlns:wp14="http://schemas.microsoft.com/office/word/2010/wordprocessingDrawing" xmlns:wp="http://schemas.openxmlformats.org/drawingml/2006/wordprocessingDrawing" xmlns:w10="urn:schemas-microsoft-com:office:word" xmlns:w="http://schemas.openxmlformats.org/wordprocessingml/2006/main" xmlns:w14="http://schemas.microsoft.com/office/word/2010/wordml" xmlns:w15="http://schemas.microsoft.com/office/word/2012/wordml" xmlns:w16se="http://schemas.microsoft.com/office/word/2015/wordml/symex" xmlns:wpg="http://schemas.microsoft.com/office/word/2010/wordprocessingGroup" xmlns:wpi="http://schemas.microsoft.com/office/word/2010/wordprocessingInk" xmlns:wne="http://schemas.microsoft.com/office/word/2006/wordml" xmlns:wps="http://schemas.microsoft.com/office/word/2010/wordprocessingShape" mc:Ignorable="w14 w15 w16se wp14">
+<w:ftr xmlns:wpc="http://schemas.microsoft.com/office/word/2010/wordprocessingCanvas" xmlns:cx="http://schemas.microsoft.com/office/drawing/2014/chartex" xmlns:cx1="http://schemas.microsoft.com/office/drawing/2015/9/8/chartex" xmlns:cx2="http://schemas.microsoft.com/office/drawing/2015/10/21/chartex" xmlns:cx3="http://schemas.microsoft.com/office/drawing/2016/5/9/chartex" xmlns:cx4="http://schemas.microsoft.com/office/drawing/2016/5/10/chartex" xmlns:cx5="http://schemas.microsoft.com/office/drawing/2016/5/11/chartex" xmlns:cx6="http://schemas.microsoft.com/office/drawing/2016/5/12/chartex" xmlns:cx7="http://schemas.microsoft.com/office/drawing/2016/5/13/chartex" xmlns:cx8="http://schemas.microsoft.com/office/drawing/2016/5/14/chartex" xmlns:mc="http://schemas.openxmlformats.org/markup-compatibility/2006" xmlns:aink="http://schemas.microsoft.com/office/drawing/2016/ink" xmlns:am3d="http://schemas.microsoft.com/office/drawing/2017/model3d" xmlns:o="urn:schemas-microsoft-com:office:office" xmlns:r="http://schemas.openxmlformats.org/officeDocument/2006/relationships" xmlns:m="http://schemas.openxmlformats.org/officeDocument/2006/math" xmlns:v="urn:schemas-microsoft-com:vml" xmlns:wp14="http://schemas.microsoft.com/office/word/2010/wordprocessingDrawing" xmlns:wp="http://schemas.openxmlformats.org/drawingml/2006/wordprocessingDrawing" xmlns:w10="urn:schemas-microsoft-com:office:word" xmlns:w="http://schemas.openxmlformats.org/wordprocessingml/2006/main" xmlns:w14="http://schemas.microsoft.com/office/word/2010/wordml" xmlns:w15="http://schemas.microsoft.com/office/word/2012/wordml" xmlns:w16cex="http://schemas.microsoft.com/office/word/2018/wordml/cex" xmlns:w16cid="http://schemas.microsoft.com/office/word/2016/wordml/cid" xmlns:w16="http://schemas.microsoft.com/office/word/2018/wordml" xmlns:w16se="http://schemas.microsoft.com/office/word/2015/wordml/symex" xmlns:wpg="http://schemas.microsoft.com/office/word/2010/wordprocessingGroup" xmlns:wpi="http://schemas.microsoft.com/office/word/2010/wordprocessingInk" xmlns:wne="http://schemas.microsoft.com/office/word/2006/wordml" xmlns:wps="http://schemas.microsoft.com/office/word/2010/wordprocessingShape" mc:Ignorable="w14 w15 w16se w16cid w16 w16cex wp14">
   <w:p>
     <w:pPr>
       <w:pStyle w:val="Pieddepage"/>
@@ -8973,7 +9001,7 @@
 </file>
 
 <file path=word/footer2.xml><?xml version="1.0" encoding="utf-8"?>
-<w:ftr xmlns:wpc="http://schemas.microsoft.com/office/word/2010/wordprocessingCanvas" xmlns:cx="http://schemas.microsoft.com/office/drawing/2014/chartex" xmlns:cx1="http://schemas.microsoft.com/office/drawing/2015/9/8/chartex" xmlns:mc="http://schemas.openxmlformats.org/markup-compatibility/2006" xmlns:o="urn:schemas-microsoft-com:office:office" xmlns:r="http://schemas.openxmlformats.org/officeDocument/2006/relationships" xmlns:m="http://schemas.openxmlformats.org/officeDocument/2006/math" xmlns:v="urn:schemas-microsoft-com:vml" xmlns:wp14="http://schemas.microsoft.com/office/word/2010/wordprocessingDrawing" xmlns:wp="http://schemas.openxmlformats.org/drawingml/2006/wordprocessingDrawing" xmlns:w10="urn:schemas-microsoft-com:office:word" xmlns:w="http://schemas.openxmlformats.org/wordprocessingml/2006/main" xmlns:w14="http://schemas.microsoft.com/office/word/2010/wordml" xmlns:w15="http://schemas.microsoft.com/office/word/2012/wordml" xmlns:w16se="http://schemas.microsoft.com/office/word/2015/wordml/symex" xmlns:wpg="http://schemas.microsoft.com/office/word/2010/wordprocessingGroup" xmlns:wpi="http://schemas.microsoft.com/office/word/2010/wordprocessingInk" xmlns:wne="http://schemas.microsoft.com/office/word/2006/wordml" xmlns:wps="http://schemas.microsoft.com/office/word/2010/wordprocessingShape" mc:Ignorable="w14 w15 w16se wp14">
+<w:ftr xmlns:wpc="http://schemas.microsoft.com/office/word/2010/wordprocessingCanvas" xmlns:cx="http://schemas.microsoft.com/office/drawing/2014/chartex" xmlns:cx1="http://schemas.microsoft.com/office/drawing/2015/9/8/chartex" xmlns:cx2="http://schemas.microsoft.com/office/drawing/2015/10/21/chartex" xmlns:cx3="http://schemas.microsoft.com/office/drawing/2016/5/9/chartex" xmlns:cx4="http://schemas.microsoft.com/office/drawing/2016/5/10/chartex" xmlns:cx5="http://schemas.microsoft.com/office/drawing/2016/5/11/chartex" xmlns:cx6="http://schemas.microsoft.com/office/drawing/2016/5/12/chartex" xmlns:cx7="http://schemas.microsoft.com/office/drawing/2016/5/13/chartex" xmlns:cx8="http://schemas.microsoft.com/office/drawing/2016/5/14/chartex" xmlns:mc="http://schemas.openxmlformats.org/markup-compatibility/2006" xmlns:aink="http://schemas.microsoft.com/office/drawing/2016/ink" xmlns:am3d="http://schemas.microsoft.com/office/drawing/2017/model3d" xmlns:o="urn:schemas-microsoft-com:office:office" xmlns:r="http://schemas.openxmlformats.org/officeDocument/2006/relationships" xmlns:m="http://schemas.openxmlformats.org/officeDocument/2006/math" xmlns:v="urn:schemas-microsoft-com:vml" xmlns:wp14="http://schemas.microsoft.com/office/word/2010/wordprocessingDrawing" xmlns:wp="http://schemas.openxmlformats.org/drawingml/2006/wordprocessingDrawing" xmlns:w10="urn:schemas-microsoft-com:office:word" xmlns:w="http://schemas.openxmlformats.org/wordprocessingml/2006/main" xmlns:w14="http://schemas.microsoft.com/office/word/2010/wordml" xmlns:w15="http://schemas.microsoft.com/office/word/2012/wordml" xmlns:w16cex="http://schemas.microsoft.com/office/word/2018/wordml/cex" xmlns:w16cid="http://schemas.microsoft.com/office/word/2016/wordml/cid" xmlns:w16="http://schemas.microsoft.com/office/word/2018/wordml" xmlns:w16se="http://schemas.microsoft.com/office/word/2015/wordml/symex" xmlns:wpg="http://schemas.microsoft.com/office/word/2010/wordprocessingGroup" xmlns:wpi="http://schemas.microsoft.com/office/word/2010/wordprocessingInk" xmlns:wne="http://schemas.microsoft.com/office/word/2006/wordml" xmlns:wps="http://schemas.microsoft.com/office/word/2010/wordprocessingShape" mc:Ignorable="w14 w15 w16se w16cid w16 w16cex wp14">
   <w:p>
     <w:pPr>
       <w:pStyle w:val="Pieddepage"/>
@@ -9149,7 +9177,7 @@
 </file>
 
 <file path=word/footer3.xml><?xml version="1.0" encoding="utf-8"?>
-<w:ftr xmlns:wpc="http://schemas.microsoft.com/office/word/2010/wordprocessingCanvas" xmlns:cx="http://schemas.microsoft.com/office/drawing/2014/chartex" xmlns:cx1="http://schemas.microsoft.com/office/drawing/2015/9/8/chartex" xmlns:mc="http://schemas.openxmlformats.org/markup-compatibility/2006" xmlns:o="urn:schemas-microsoft-com:office:office" xmlns:r="http://schemas.openxmlformats.org/officeDocument/2006/relationships" xmlns:m="http://schemas.openxmlformats.org/officeDocument/2006/math" xmlns:v="urn:schemas-microsoft-com:vml" xmlns:wp14="http://schemas.microsoft.com/office/word/2010/wordprocessingDrawing" xmlns:wp="http://schemas.openxmlformats.org/drawingml/2006/wordprocessingDrawing" xmlns:w10="urn:schemas-microsoft-com:office:word" xmlns:w="http://schemas.openxmlformats.org/wordprocessingml/2006/main" xmlns:w14="http://schemas.microsoft.com/office/word/2010/wordml" xmlns:w15="http://schemas.microsoft.com/office/word/2012/wordml" xmlns:w16se="http://schemas.microsoft.com/office/word/2015/wordml/symex" xmlns:wpg="http://schemas.microsoft.com/office/word/2010/wordprocessingGroup" xmlns:wpi="http://schemas.microsoft.com/office/word/2010/wordprocessingInk" xmlns:wne="http://schemas.microsoft.com/office/word/2006/wordml" xmlns:wps="http://schemas.microsoft.com/office/word/2010/wordprocessingShape" mc:Ignorable="w14 w15 w16se wp14">
+<w:ftr xmlns:wpc="http://schemas.microsoft.com/office/word/2010/wordprocessingCanvas" xmlns:cx="http://schemas.microsoft.com/office/drawing/2014/chartex" xmlns:cx1="http://schemas.microsoft.com/office/drawing/2015/9/8/chartex" xmlns:cx2="http://schemas.microsoft.com/office/drawing/2015/10/21/chartex" xmlns:cx3="http://schemas.microsoft.com/office/drawing/2016/5/9/chartex" xmlns:cx4="http://schemas.microsoft.com/office/drawing/2016/5/10/chartex" xmlns:cx5="http://schemas.microsoft.com/office/drawing/2016/5/11/chartex" xmlns:cx6="http://schemas.microsoft.com/office/drawing/2016/5/12/chartex" xmlns:cx7="http://schemas.microsoft.com/office/drawing/2016/5/13/chartex" xmlns:cx8="http://schemas.microsoft.com/office/drawing/2016/5/14/chartex" xmlns:mc="http://schemas.openxmlformats.org/markup-compatibility/2006" xmlns:aink="http://schemas.microsoft.com/office/drawing/2016/ink" xmlns:am3d="http://schemas.microsoft.com/office/drawing/2017/model3d" xmlns:o="urn:schemas-microsoft-com:office:office" xmlns:r="http://schemas.openxmlformats.org/officeDocument/2006/relationships" xmlns:m="http://schemas.openxmlformats.org/officeDocument/2006/math" xmlns:v="urn:schemas-microsoft-com:vml" xmlns:wp14="http://schemas.microsoft.com/office/word/2010/wordprocessingDrawing" xmlns:wp="http://schemas.openxmlformats.org/drawingml/2006/wordprocessingDrawing" xmlns:w10="urn:schemas-microsoft-com:office:word" xmlns:w="http://schemas.openxmlformats.org/wordprocessingml/2006/main" xmlns:w14="http://schemas.microsoft.com/office/word/2010/wordml" xmlns:w15="http://schemas.microsoft.com/office/word/2012/wordml" xmlns:w16cex="http://schemas.microsoft.com/office/word/2018/wordml/cex" xmlns:w16cid="http://schemas.microsoft.com/office/word/2016/wordml/cid" xmlns:w16="http://schemas.microsoft.com/office/word/2018/wordml" xmlns:w16se="http://schemas.microsoft.com/office/word/2015/wordml/symex" xmlns:wpg="http://schemas.microsoft.com/office/word/2010/wordprocessingGroup" xmlns:wpi="http://schemas.microsoft.com/office/word/2010/wordprocessingInk" xmlns:wne="http://schemas.microsoft.com/office/word/2006/wordml" xmlns:wps="http://schemas.microsoft.com/office/word/2010/wordprocessingShape" mc:Ignorable="w14 w15 w16se w16cid w16 w16cex wp14">
   <w:p>
     <w:pPr>
       <w:pStyle w:val="Pieddepage"/>
@@ -9159,7 +9187,7 @@
 </file>
 
 <file path=word/footnotes.xml><?xml version="1.0" encoding="utf-8"?>
-<w:footnotes xmlns:wpc="http://schemas.microsoft.com/office/word/2010/wordprocessingCanvas" xmlns:cx="http://schemas.microsoft.com/office/drawing/2014/chartex" xmlns:cx1="http://schemas.microsoft.com/office/drawing/2015/9/8/chartex" xmlns:mc="http://schemas.openxmlformats.org/markup-compatibility/2006" xmlns:o="urn:schemas-microsoft-com:office:office" xmlns:r="http://schemas.openxmlformats.org/officeDocument/2006/relationships" xmlns:m="http://schemas.openxmlformats.org/officeDocument/2006/math" xmlns:v="urn:schemas-microsoft-com:vml" xmlns:wp14="http://schemas.microsoft.com/office/word/2010/wordprocessingDrawing" xmlns:wp="http://schemas.openxmlformats.org/drawingml/2006/wordprocessingDrawing" xmlns:w10="urn:schemas-microsoft-com:office:word" xmlns:w="http://schemas.openxmlformats.org/wordprocessingml/2006/main" xmlns:w14="http://schemas.microsoft.com/office/word/2010/wordml" xmlns:w15="http://schemas.microsoft.com/office/word/2012/wordml" xmlns:w16se="http://schemas.microsoft.com/office/word/2015/wordml/symex" xmlns:wpg="http://schemas.microsoft.com/office/word/2010/wordprocessingGroup" xmlns:wpi="http://schemas.microsoft.com/office/word/2010/wordprocessingInk" xmlns:wne="http://schemas.microsoft.com/office/word/2006/wordml" xmlns:wps="http://schemas.microsoft.com/office/word/2010/wordprocessingShape" mc:Ignorable="w14 w15 w16se wp14">
+<w:footnotes xmlns:wpc="http://schemas.microsoft.com/office/word/2010/wordprocessingCanvas" xmlns:cx="http://schemas.microsoft.com/office/drawing/2014/chartex" xmlns:cx1="http://schemas.microsoft.com/office/drawing/2015/9/8/chartex" xmlns:cx2="http://schemas.microsoft.com/office/drawing/2015/10/21/chartex" xmlns:cx3="http://schemas.microsoft.com/office/drawing/2016/5/9/chartex" xmlns:cx4="http://schemas.microsoft.com/office/drawing/2016/5/10/chartex" xmlns:cx5="http://schemas.microsoft.com/office/drawing/2016/5/11/chartex" xmlns:cx6="http://schemas.microsoft.com/office/drawing/2016/5/12/chartex" xmlns:cx7="http://schemas.microsoft.com/office/drawing/2016/5/13/chartex" xmlns:cx8="http://schemas.microsoft.com/office/drawing/2016/5/14/chartex" xmlns:mc="http://schemas.openxmlformats.org/markup-compatibility/2006" xmlns:aink="http://schemas.microsoft.com/office/drawing/2016/ink" xmlns:am3d="http://schemas.microsoft.com/office/drawing/2017/model3d" xmlns:o="urn:schemas-microsoft-com:office:office" xmlns:r="http://schemas.openxmlformats.org/officeDocument/2006/relationships" xmlns:m="http://schemas.openxmlformats.org/officeDocument/2006/math" xmlns:v="urn:schemas-microsoft-com:vml" xmlns:wp14="http://schemas.microsoft.com/office/word/2010/wordprocessingDrawing" xmlns:wp="http://schemas.openxmlformats.org/drawingml/2006/wordprocessingDrawing" xmlns:w10="urn:schemas-microsoft-com:office:word" xmlns:w="http://schemas.openxmlformats.org/wordprocessingml/2006/main" xmlns:w14="http://schemas.microsoft.com/office/word/2010/wordml" xmlns:w15="http://schemas.microsoft.com/office/word/2012/wordml" xmlns:w16cex="http://schemas.microsoft.com/office/word/2018/wordml/cex" xmlns:w16cid="http://schemas.microsoft.com/office/word/2016/wordml/cid" xmlns:w16="http://schemas.microsoft.com/office/word/2018/wordml" xmlns:w16se="http://schemas.microsoft.com/office/word/2015/wordml/symex" xmlns:wpg="http://schemas.microsoft.com/office/word/2010/wordprocessingGroup" xmlns:wpi="http://schemas.microsoft.com/office/word/2010/wordprocessingInk" xmlns:wne="http://schemas.microsoft.com/office/word/2006/wordml" xmlns:wps="http://schemas.microsoft.com/office/word/2010/wordprocessingShape" mc:Ignorable="w14 w15 w16se w16cid w16 w16cex wp14">
   <w:footnote w:type="separator" w:id="-1">
     <w:p>
       <w:r>
@@ -9178,7 +9206,7 @@
 </file>
 
 <file path=word/header1.xml><?xml version="1.0" encoding="utf-8"?>
-<w:hdr xmlns:wpc="http://schemas.microsoft.com/office/word/2010/wordprocessingCanvas" xmlns:cx="http://schemas.microsoft.com/office/drawing/2014/chartex" xmlns:cx1="http://schemas.microsoft.com/office/drawing/2015/9/8/chartex" xmlns:mc="http://schemas.openxmlformats.org/markup-compatibility/2006" xmlns:o="urn:schemas-microsoft-com:office:office" xmlns:r="http://schemas.openxmlformats.org/officeDocument/2006/relationships" xmlns:m="http://schemas.openxmlformats.org/officeDocument/2006/math" xmlns:v="urn:schemas-microsoft-com:vml" xmlns:wp14="http://schemas.microsoft.com/office/word/2010/wordprocessingDrawing" xmlns:wp="http://schemas.openxmlformats.org/drawingml/2006/wordprocessingDrawing" xmlns:w10="urn:schemas-microsoft-com:office:word" xmlns:w="http://schemas.openxmlformats.org/wordprocessingml/2006/main" xmlns:w14="http://schemas.microsoft.com/office/word/2010/wordml" xmlns:w15="http://schemas.microsoft.com/office/word/2012/wordml" xmlns:w16se="http://schemas.microsoft.com/office/word/2015/wordml/symex" xmlns:wpg="http://schemas.microsoft.com/office/word/2010/wordprocessingGroup" xmlns:wpi="http://schemas.microsoft.com/office/word/2010/wordprocessingInk" xmlns:wne="http://schemas.microsoft.com/office/word/2006/wordml" xmlns:wps="http://schemas.microsoft.com/office/word/2010/wordprocessingShape" mc:Ignorable="w14 w15 w16se wp14">
+<w:hdr xmlns:wpc="http://schemas.microsoft.com/office/word/2010/wordprocessingCanvas" xmlns:cx="http://schemas.microsoft.com/office/drawing/2014/chartex" xmlns:cx1="http://schemas.microsoft.com/office/drawing/2015/9/8/chartex" xmlns:cx2="http://schemas.microsoft.com/office/drawing/2015/10/21/chartex" xmlns:cx3="http://schemas.microsoft.com/office/drawing/2016/5/9/chartex" xmlns:cx4="http://schemas.microsoft.com/office/drawing/2016/5/10/chartex" xmlns:cx5="http://schemas.microsoft.com/office/drawing/2016/5/11/chartex" xmlns:cx6="http://schemas.microsoft.com/office/drawing/2016/5/12/chartex" xmlns:cx7="http://schemas.microsoft.com/office/drawing/2016/5/13/chartex" xmlns:cx8="http://schemas.microsoft.com/office/drawing/2016/5/14/chartex" xmlns:mc="http://schemas.openxmlformats.org/markup-compatibility/2006" xmlns:aink="http://schemas.microsoft.com/office/drawing/2016/ink" xmlns:am3d="http://schemas.microsoft.com/office/drawing/2017/model3d" xmlns:o="urn:schemas-microsoft-com:office:office" xmlns:r="http://schemas.openxmlformats.org/officeDocument/2006/relationships" xmlns:m="http://schemas.openxmlformats.org/officeDocument/2006/math" xmlns:v="urn:schemas-microsoft-com:vml" xmlns:wp14="http://schemas.microsoft.com/office/word/2010/wordprocessingDrawing" xmlns:wp="http://schemas.openxmlformats.org/drawingml/2006/wordprocessingDrawing" xmlns:w10="urn:schemas-microsoft-com:office:word" xmlns:w="http://schemas.openxmlformats.org/wordprocessingml/2006/main" xmlns:w14="http://schemas.microsoft.com/office/word/2010/wordml" xmlns:w15="http://schemas.microsoft.com/office/word/2012/wordml" xmlns:w16cex="http://schemas.microsoft.com/office/word/2018/wordml/cex" xmlns:w16cid="http://schemas.microsoft.com/office/word/2016/wordml/cid" xmlns:w16="http://schemas.microsoft.com/office/word/2018/wordml" xmlns:w16se="http://schemas.microsoft.com/office/word/2015/wordml/symex" xmlns:wpg="http://schemas.microsoft.com/office/word/2010/wordprocessingGroup" xmlns:wpi="http://schemas.microsoft.com/office/word/2010/wordprocessingInk" xmlns:wne="http://schemas.microsoft.com/office/word/2006/wordml" xmlns:wps="http://schemas.microsoft.com/office/word/2010/wordprocessingShape" mc:Ignorable="w14 w15 w16se w16cid w16 w16cex wp14">
   <w:p>
     <w:pPr>
       <w:pStyle w:val="En-tte"/>
@@ -9188,7 +9216,7 @@
 </file>
 
 <file path=word/header2.xml><?xml version="1.0" encoding="utf-8"?>
-<w:hdr xmlns:wpc="http://schemas.microsoft.com/office/word/2010/wordprocessingCanvas" xmlns:cx="http://schemas.microsoft.com/office/drawing/2014/chartex" xmlns:cx1="http://schemas.microsoft.com/office/drawing/2015/9/8/chartex" xmlns:mc="http://schemas.openxmlformats.org/markup-compatibility/2006" xmlns:o="urn:schemas-microsoft-com:office:office" xmlns:r="http://schemas.openxmlformats.org/officeDocument/2006/relationships" xmlns:m="http://schemas.openxmlformats.org/officeDocument/2006/math" xmlns:v="urn:schemas-microsoft-com:vml" xmlns:wp14="http://schemas.microsoft.com/office/word/2010/wordprocessingDrawing" xmlns:wp="http://schemas.openxmlformats.org/drawingml/2006/wordprocessingDrawing" xmlns:w10="urn:schemas-microsoft-com:office:word" xmlns:w="http://schemas.openxmlformats.org/wordprocessingml/2006/main" xmlns:w14="http://schemas.microsoft.com/office/word/2010/wordml" xmlns:w15="http://schemas.microsoft.com/office/word/2012/wordml" xmlns:w16se="http://schemas.microsoft.com/office/word/2015/wordml/symex" xmlns:wpg="http://schemas.microsoft.com/office/word/2010/wordprocessingGroup" xmlns:wpi="http://schemas.microsoft.com/office/word/2010/wordprocessingInk" xmlns:wne="http://schemas.microsoft.com/office/word/2006/wordml" xmlns:wps="http://schemas.microsoft.com/office/word/2010/wordprocessingShape" mc:Ignorable="w14 w15 w16se wp14">
+<w:hdr xmlns:wpc="http://schemas.microsoft.com/office/word/2010/wordprocessingCanvas" xmlns:cx="http://schemas.microsoft.com/office/drawing/2014/chartex" xmlns:cx1="http://schemas.microsoft.com/office/drawing/2015/9/8/chartex" xmlns:cx2="http://schemas.microsoft.com/office/drawing/2015/10/21/chartex" xmlns:cx3="http://schemas.microsoft.com/office/drawing/2016/5/9/chartex" xmlns:cx4="http://schemas.microsoft.com/office/drawing/2016/5/10/chartex" xmlns:cx5="http://schemas.microsoft.com/office/drawing/2016/5/11/chartex" xmlns:cx6="http://schemas.microsoft.com/office/drawing/2016/5/12/chartex" xmlns:cx7="http://schemas.microsoft.com/office/drawing/2016/5/13/chartex" xmlns:cx8="http://schemas.microsoft.com/office/drawing/2016/5/14/chartex" xmlns:mc="http://schemas.openxmlformats.org/markup-compatibility/2006" xmlns:aink="http://schemas.microsoft.com/office/drawing/2016/ink" xmlns:am3d="http://schemas.microsoft.com/office/drawing/2017/model3d" xmlns:o="urn:schemas-microsoft-com:office:office" xmlns:r="http://schemas.openxmlformats.org/officeDocument/2006/relationships" xmlns:m="http://schemas.openxmlformats.org/officeDocument/2006/math" xmlns:v="urn:schemas-microsoft-com:vml" xmlns:wp14="http://schemas.microsoft.com/office/word/2010/wordprocessingDrawing" xmlns:wp="http://schemas.openxmlformats.org/drawingml/2006/wordprocessingDrawing" xmlns:w10="urn:schemas-microsoft-com:office:word" xmlns:w="http://schemas.openxmlformats.org/wordprocessingml/2006/main" xmlns:w14="http://schemas.microsoft.com/office/word/2010/wordml" xmlns:w15="http://schemas.microsoft.com/office/word/2012/wordml" xmlns:w16cex="http://schemas.microsoft.com/office/word/2018/wordml/cex" xmlns:w16cid="http://schemas.microsoft.com/office/word/2016/wordml/cid" xmlns:w16="http://schemas.microsoft.com/office/word/2018/wordml" xmlns:w16se="http://schemas.microsoft.com/office/word/2015/wordml/symex" xmlns:wpg="http://schemas.microsoft.com/office/word/2010/wordprocessingGroup" xmlns:wpi="http://schemas.microsoft.com/office/word/2010/wordprocessingInk" xmlns:wne="http://schemas.microsoft.com/office/word/2006/wordml" xmlns:wps="http://schemas.microsoft.com/office/word/2010/wordprocessingShape" mc:Ignorable="w14 w15 w16se w16cid w16 w16cex wp14">
   <w:p>
     <w:pPr>
       <w:pStyle w:val="En-tte"/>
@@ -9260,7 +9288,7 @@
 </file>
 
 <file path=word/header3.xml><?xml version="1.0" encoding="utf-8"?>
-<w:hdr xmlns:wpc="http://schemas.microsoft.com/office/word/2010/wordprocessingCanvas" xmlns:cx="http://schemas.microsoft.com/office/drawing/2014/chartex" xmlns:cx1="http://schemas.microsoft.com/office/drawing/2015/9/8/chartex" xmlns:mc="http://schemas.openxmlformats.org/markup-compatibility/2006" xmlns:o="urn:schemas-microsoft-com:office:office" xmlns:r="http://schemas.openxmlformats.org/officeDocument/2006/relationships" xmlns:m="http://schemas.openxmlformats.org/officeDocument/2006/math" xmlns:v="urn:schemas-microsoft-com:vml" xmlns:wp14="http://schemas.microsoft.com/office/word/2010/wordprocessingDrawing" xmlns:wp="http://schemas.openxmlformats.org/drawingml/2006/wordprocessingDrawing" xmlns:w10="urn:schemas-microsoft-com:office:word" xmlns:w="http://schemas.openxmlformats.org/wordprocessingml/2006/main" xmlns:w14="http://schemas.microsoft.com/office/word/2010/wordml" xmlns:w15="http://schemas.microsoft.com/office/word/2012/wordml" xmlns:w16se="http://schemas.microsoft.com/office/word/2015/wordml/symex" xmlns:wpg="http://schemas.microsoft.com/office/word/2010/wordprocessingGroup" xmlns:wpi="http://schemas.microsoft.com/office/word/2010/wordprocessingInk" xmlns:wne="http://schemas.microsoft.com/office/word/2006/wordml" xmlns:wps="http://schemas.microsoft.com/office/word/2010/wordprocessingShape" mc:Ignorable="w14 w15 w16se wp14">
+<w:hdr xmlns:wpc="http://schemas.microsoft.com/office/word/2010/wordprocessingCanvas" xmlns:cx="http://schemas.microsoft.com/office/drawing/2014/chartex" xmlns:cx1="http://schemas.microsoft.com/office/drawing/2015/9/8/chartex" xmlns:cx2="http://schemas.microsoft.com/office/drawing/2015/10/21/chartex" xmlns:cx3="http://schemas.microsoft.com/office/drawing/2016/5/9/chartex" xmlns:cx4="http://schemas.microsoft.com/office/drawing/2016/5/10/chartex" xmlns:cx5="http://schemas.microsoft.com/office/drawing/2016/5/11/chartex" xmlns:cx6="http://schemas.microsoft.com/office/drawing/2016/5/12/chartex" xmlns:cx7="http://schemas.microsoft.com/office/drawing/2016/5/13/chartex" xmlns:cx8="http://schemas.microsoft.com/office/drawing/2016/5/14/chartex" xmlns:mc="http://schemas.openxmlformats.org/markup-compatibility/2006" xmlns:aink="http://schemas.microsoft.com/office/drawing/2016/ink" xmlns:am3d="http://schemas.microsoft.com/office/drawing/2017/model3d" xmlns:o="urn:schemas-microsoft-com:office:office" xmlns:r="http://schemas.openxmlformats.org/officeDocument/2006/relationships" xmlns:m="http://schemas.openxmlformats.org/officeDocument/2006/math" xmlns:v="urn:schemas-microsoft-com:vml" xmlns:wp14="http://schemas.microsoft.com/office/word/2010/wordprocessingDrawing" xmlns:wp="http://schemas.openxmlformats.org/drawingml/2006/wordprocessingDrawing" xmlns:w10="urn:schemas-microsoft-com:office:word" xmlns:w="http://schemas.openxmlformats.org/wordprocessingml/2006/main" xmlns:w14="http://schemas.microsoft.com/office/word/2010/wordml" xmlns:w15="http://schemas.microsoft.com/office/word/2012/wordml" xmlns:w16cex="http://schemas.microsoft.com/office/word/2018/wordml/cex" xmlns:w16cid="http://schemas.microsoft.com/office/word/2016/wordml/cid" xmlns:w16="http://schemas.microsoft.com/office/word/2018/wordml" xmlns:w16se="http://schemas.microsoft.com/office/word/2015/wordml/symex" xmlns:wpg="http://schemas.microsoft.com/office/word/2010/wordprocessingGroup" xmlns:wpi="http://schemas.microsoft.com/office/word/2010/wordprocessingInk" xmlns:wne="http://schemas.microsoft.com/office/word/2006/wordml" xmlns:wps="http://schemas.microsoft.com/office/word/2010/wordprocessingShape" mc:Ignorable="w14 w15 w16se w16cid w16 w16cex wp14">
   <w:p>
     <w:pPr>
       <w:pStyle w:val="En-tte"/>
@@ -9270,7 +9298,7 @@
 </file>
 
 <file path=word/numbering.xml><?xml version="1.0" encoding="utf-8"?>
-<w:numbering xmlns:wpc="http://schemas.microsoft.com/office/word/2010/wordprocessingCanvas" xmlns:cx="http://schemas.microsoft.com/office/drawing/2014/chartex" xmlns:cx1="http://schemas.microsoft.com/office/drawing/2015/9/8/chartex" xmlns:mc="http://schemas.openxmlformats.org/markup-compatibility/2006" xmlns:o="urn:schemas-microsoft-com:office:office" xmlns:r="http://schemas.openxmlformats.org/officeDocument/2006/relationships" xmlns:m="http://schemas.openxmlformats.org/officeDocument/2006/math" xmlns:v="urn:schemas-microsoft-com:vml" xmlns:wp14="http://schemas.microsoft.com/office/word/2010/wordprocessingDrawing" xmlns:wp="http://schemas.openxmlformats.org/drawingml/2006/wordprocessingDrawing" xmlns:w10="urn:schemas-microsoft-com:office:word" xmlns:w="http://schemas.openxmlformats.org/wordprocessingml/2006/main" xmlns:w14="http://schemas.microsoft.com/office/word/2010/wordml" xmlns:w15="http://schemas.microsoft.com/office/word/2012/wordml" xmlns:w16se="http://schemas.microsoft.com/office/word/2015/wordml/symex" xmlns:wpg="http://schemas.microsoft.com/office/word/2010/wordprocessingGroup" xmlns:wpi="http://schemas.microsoft.com/office/word/2010/wordprocessingInk" xmlns:wne="http://schemas.microsoft.com/office/word/2006/wordml" xmlns:wps="http://schemas.microsoft.com/office/word/2010/wordprocessingShape" mc:Ignorable="w14 w15 w16se wp14">
+<w:numbering xmlns:wpc="http://schemas.microsoft.com/office/word/2010/wordprocessingCanvas" xmlns:cx="http://schemas.microsoft.com/office/drawing/2014/chartex" xmlns:cx1="http://schemas.microsoft.com/office/drawing/2015/9/8/chartex" xmlns:cx2="http://schemas.microsoft.com/office/drawing/2015/10/21/chartex" xmlns:cx3="http://schemas.microsoft.com/office/drawing/2016/5/9/chartex" xmlns:cx4="http://schemas.microsoft.com/office/drawing/2016/5/10/chartex" xmlns:cx5="http://schemas.microsoft.com/office/drawing/2016/5/11/chartex" xmlns:cx6="http://schemas.microsoft.com/office/drawing/2016/5/12/chartex" xmlns:cx7="http://schemas.microsoft.com/office/drawing/2016/5/13/chartex" xmlns:cx8="http://schemas.microsoft.com/office/drawing/2016/5/14/chartex" xmlns:mc="http://schemas.openxmlformats.org/markup-compatibility/2006" xmlns:aink="http://schemas.microsoft.com/office/drawing/2016/ink" xmlns:am3d="http://schemas.microsoft.com/office/drawing/2017/model3d" xmlns:o="urn:schemas-microsoft-com:office:office" xmlns:r="http://schemas.openxmlformats.org/officeDocument/2006/relationships" xmlns:m="http://schemas.openxmlformats.org/officeDocument/2006/math" xmlns:v="urn:schemas-microsoft-com:vml" xmlns:wp14="http://schemas.microsoft.com/office/word/2010/wordprocessingDrawing" xmlns:wp="http://schemas.openxmlformats.org/drawingml/2006/wordprocessingDrawing" xmlns:w10="urn:schemas-microsoft-com:office:word" xmlns:w="http://schemas.openxmlformats.org/wordprocessingml/2006/main" xmlns:w14="http://schemas.microsoft.com/office/word/2010/wordml" xmlns:w15="http://schemas.microsoft.com/office/word/2012/wordml" xmlns:w16cex="http://schemas.microsoft.com/office/word/2018/wordml/cex" xmlns:w16cid="http://schemas.microsoft.com/office/word/2016/wordml/cid" xmlns:w16="http://schemas.microsoft.com/office/word/2018/wordml" xmlns:w16se="http://schemas.microsoft.com/office/word/2015/wordml/symex" xmlns:wpg="http://schemas.microsoft.com/office/word/2010/wordprocessingGroup" xmlns:wpi="http://schemas.microsoft.com/office/word/2010/wordprocessingInk" xmlns:wne="http://schemas.microsoft.com/office/word/2006/wordml" xmlns:wps="http://schemas.microsoft.com/office/word/2010/wordprocessingShape" mc:Ignorable="w14 w15 w16se w16cid w16 w16cex wp14">
   <w:abstractNum w:abstractNumId="0" w15:restartNumberingAfterBreak="0">
     <w:nsid w:val="038C420B"/>
     <w:multiLevelType w:val="hybridMultilevel"/>
@@ -12619,7 +12647,7 @@
 </file>
 
 <file path=word/styles.xml><?xml version="1.0" encoding="utf-8"?>
-<w:styles xmlns:mc="http://schemas.openxmlformats.org/markup-compatibility/2006" xmlns:r="http://schemas.openxmlformats.org/officeDocument/2006/relationships" xmlns:w="http://schemas.openxmlformats.org/wordprocessingml/2006/main" xmlns:w14="http://schemas.microsoft.com/office/word/2010/wordml" xmlns:w15="http://schemas.microsoft.com/office/word/2012/wordml" xmlns:w16se="http://schemas.microsoft.com/office/word/2015/wordml/symex" mc:Ignorable="w14 w15 w16se">
+<w:styles xmlns:mc="http://schemas.openxmlformats.org/markup-compatibility/2006" xmlns:r="http://schemas.openxmlformats.org/officeDocument/2006/relationships" xmlns:w="http://schemas.openxmlformats.org/wordprocessingml/2006/main" xmlns:w14="http://schemas.microsoft.com/office/word/2010/wordml" xmlns:w15="http://schemas.microsoft.com/office/word/2012/wordml" xmlns:w16cex="http://schemas.microsoft.com/office/word/2018/wordml/cex" xmlns:w16cid="http://schemas.microsoft.com/office/word/2016/wordml/cid" xmlns:w16="http://schemas.microsoft.com/office/word/2018/wordml" xmlns:w16se="http://schemas.microsoft.com/office/word/2015/wordml/symex" mc:Ignorable="w14 w15 w16se w16cid w16 w16cex">
   <w:docDefaults>
     <w:rPrDefault>
       <w:rPr>
@@ -12629,7 +12657,7 @@
     </w:rPrDefault>
     <w:pPrDefault/>
   </w:docDefaults>
-  <w:latentStyles w:defLockedState="0" w:defUIPriority="0" w:defSemiHidden="0" w:defUnhideWhenUsed="0" w:defQFormat="0" w:count="371">
+  <w:latentStyles w:defLockedState="0" w:defUIPriority="0" w:defSemiHidden="0" w:defUnhideWhenUsed="0" w:defQFormat="0" w:count="376">
     <w:lsdException w:name="Normal" w:qFormat="1"/>
     <w:lsdException w:name="heading 1" w:qFormat="1"/>
     <w:lsdException w:name="heading 2" w:qFormat="1"/>
@@ -12649,7 +12677,6 @@
     <w:lsdException w:name="Strong" w:qFormat="1"/>
     <w:lsdException w:name="Emphasis" w:qFormat="1"/>
     <w:lsdException w:name="HTML Keyboard" w:semiHidden="1" w:unhideWhenUsed="1"/>
-    <w:lsdException w:name="Normal Table" w:semiHidden="1" w:unhideWhenUsed="1"/>
     <w:lsdException w:name="annotation subject" w:semiHidden="1" w:unhideWhenUsed="1"/>
     <w:lsdException w:name="No List" w:semiHidden="1" w:unhideWhenUsed="1"/>
     <w:lsdException w:name="Outline List 1" w:semiHidden="1" w:unhideWhenUsed="1"/>
@@ -12692,11 +12719,8 @@
     <w:lsdException w:name="Table Contemporary" w:semiHidden="1" w:unhideWhenUsed="1"/>
     <w:lsdException w:name="Table Elegant" w:semiHidden="1" w:unhideWhenUsed="1"/>
     <w:lsdException w:name="Table Professional" w:semiHidden="1" w:unhideWhenUsed="1"/>
-    <w:lsdException w:name="Table Subtle 1" w:semiHidden="1" w:unhideWhenUsed="1"/>
     <w:lsdException w:name="Table Subtle 2" w:semiHidden="1" w:unhideWhenUsed="1"/>
     <w:lsdException w:name="Table Web 1" w:semiHidden="1" w:unhideWhenUsed="1"/>
-    <w:lsdException w:name="Table Web 2" w:semiHidden="1" w:unhideWhenUsed="1"/>
-    <w:lsdException w:name="Table Web 3" w:semiHidden="1" w:unhideWhenUsed="1"/>
     <w:lsdException w:name="Balloon Text" w:semiHidden="1" w:unhideWhenUsed="1"/>
     <w:lsdException w:name="Table Theme" w:semiHidden="1" w:unhideWhenUsed="1"/>
     <w:lsdException w:name="Placeholder Text" w:semiHidden="1" w:uiPriority="99"/>
@@ -12914,6 +12938,11 @@
     <w:lsdException w:name="List Table 5 Dark Accent 6" w:uiPriority="50"/>
     <w:lsdException w:name="List Table 6 Colorful Accent 6" w:uiPriority="51"/>
     <w:lsdException w:name="List Table 7 Colorful Accent 6" w:uiPriority="52"/>
+    <w:lsdException w:name="Mention" w:semiHidden="1" w:uiPriority="99" w:unhideWhenUsed="1"/>
+    <w:lsdException w:name="Smart Hyperlink" w:semiHidden="1" w:uiPriority="99" w:unhideWhenUsed="1"/>
+    <w:lsdException w:name="Hashtag" w:semiHidden="1" w:uiPriority="99" w:unhideWhenUsed="1"/>
+    <w:lsdException w:name="Unresolved Mention" w:semiHidden="1" w:uiPriority="99" w:unhideWhenUsed="1"/>
+    <w:lsdException w:name="Smart Link" w:semiHidden="1" w:uiPriority="99" w:unhideWhenUsed="1"/>
   </w:latentStyles>
   <w:style w:type="paragraph" w:default="1" w:styleId="Normal">
     <w:name w:val="Normal"/>
@@ -13447,8 +13476,8 @@
       <w:contextualSpacing/>
     </w:pPr>
   </w:style>
-  <w:style w:type="character" w:customStyle="1" w:styleId="UnresolvedMention">
-    <w:name w:val="Unresolved Mention"/>
+  <w:style w:type="character" w:customStyle="1" w:styleId="Mentionnonrsolue1">
+    <w:name w:val="Mention non résolue1"/>
     <w:basedOn w:val="Policepardfaut"/>
     <w:uiPriority w:val="99"/>
     <w:semiHidden/>

</xml_diff>